<commit_message>
updates to model selection
</commit_message>
<xml_diff>
--- a/Documents/Model Selection.docx
+++ b/Documents/Model Selection.docx
@@ -3,24 +3,10 @@
 <w:document xmlns:wpc="http://schemas.microsoft.com/office/word/2010/wordprocessingCanvas" xmlns:cx="http://schemas.microsoft.com/office/drawing/2014/chartex" xmlns:cx1="http://schemas.microsoft.com/office/drawing/2015/9/8/chartex" xmlns:cx2="http://schemas.microsoft.com/office/drawing/2015/10/21/chartex" xmlns:cx3="http://schemas.microsoft.com/office/drawing/2016/5/9/chartex" xmlns:cx4="http://schemas.microsoft.com/office/drawing/2016/5/10/chartex" xmlns:cx5="http://schemas.microsoft.com/office/drawing/2016/5/11/chartex" xmlns:cx6="http://schemas.microsoft.com/office/drawing/2016/5/12/chartex" xmlns:cx7="http://schemas.microsoft.com/office/drawing/2016/5/13/chartex" xmlns:cx8="http://schemas.microsoft.com/office/drawing/2016/5/14/chartex" xmlns:mc="http://schemas.openxmlformats.org/markup-compatibility/2006" xmlns:aink="http://schemas.microsoft.com/office/drawing/2016/ink" xmlns:am3d="http://schemas.microsoft.com/office/drawing/2017/model3d" xmlns:o="urn:schemas-microsoft-com:office:office" xmlns:r="http://schemas.openxmlformats.org/officeDocument/2006/relationships" xmlns:m="http://schemas.openxmlformats.org/officeDocument/2006/math" xmlns:v="urn:schemas-microsoft-com:vml" xmlns:wp14="http://schemas.microsoft.com/office/word/2010/wordprocessingDrawing" xmlns:wp="http://schemas.openxmlformats.org/drawingml/2006/wordprocessingDrawing" xmlns:w10="urn:schemas-microsoft-com:office:word" xmlns:w="http://schemas.openxmlformats.org/wordprocessingml/2006/main" xmlns:w14="http://schemas.microsoft.com/office/word/2010/wordml" xmlns:w15="http://schemas.microsoft.com/office/word/2012/wordml" xmlns:w16cid="http://schemas.microsoft.com/office/word/2016/wordml/cid" xmlns:w16se="http://schemas.microsoft.com/office/word/2015/wordml/symex" xmlns:wpg="http://schemas.microsoft.com/office/word/2010/wordprocessingGroup" xmlns:wpi="http://schemas.microsoft.com/office/word/2010/wordprocessingInk" xmlns:wne="http://schemas.microsoft.com/office/word/2006/wordml" xmlns:wps="http://schemas.microsoft.com/office/word/2010/wordprocessingShape" mc:Ignorable="w14 w15 w16se w16cid wp14">
   <w:body>
     <w:p>
-      <w:pPr>
-        <w:rPr>
-          <w:b/>
-          <w:u w:val="single"/>
-        </w:rPr>
-      </w:pPr>
-      <w:r>
-        <w:rPr>
-          <w:b/>
-          <w:u w:val="single"/>
-        </w:rPr>
+      <w:r>
         <w:t>Problem #1</w:t>
       </w:r>
       <w:r>
-        <w:rPr>
-          <w:b/>
-          <w:u w:val="single"/>
-        </w:rPr>
         <w:tab/>
         <w:t>Identify the model for Inter Company Transaction</w:t>
       </w:r>
@@ -28,91 +14,53 @@
     <w:p>
       <w:r>
         <w:tab/>
-        <w:t xml:space="preserve">Since it is a classification problem, I would go for algorithms like </w:t>
-      </w:r>
-      <w:proofErr w:type="spellStart"/>
-      <w:r>
-        <w:t>LogisticRegression</w:t>
-      </w:r>
-      <w:proofErr w:type="spellEnd"/>
-      <w:r>
-        <w:t xml:space="preserve"> / </w:t>
-      </w:r>
-      <w:proofErr w:type="spellStart"/>
-      <w:r>
-        <w:t>DesitionTree</w:t>
-      </w:r>
-      <w:proofErr w:type="spellEnd"/>
-      <w:r>
-        <w:t xml:space="preserve"> / </w:t>
-      </w:r>
-      <w:proofErr w:type="spellStart"/>
-      <w:r>
-        <w:t>RandomForest</w:t>
-      </w:r>
-      <w:proofErr w:type="spellEnd"/>
-      <w:r>
-        <w:t xml:space="preserve"> / Naive Bayes / SVM</w:t>
-      </w:r>
-    </w:p>
-    <w:p>
-      <w:pPr>
-        <w:pStyle w:val="ListParagraph"/>
-        <w:numPr>
-          <w:ilvl w:val="0"/>
-          <w:numId w:val="1"/>
-        </w:numPr>
-      </w:pPr>
-      <w:r>
-        <w:t xml:space="preserve">Reason for classification </w:t>
-      </w:r>
-      <w:proofErr w:type="gramStart"/>
-      <w:r>
-        <w:t>algorithms :</w:t>
-      </w:r>
-      <w:proofErr w:type="gramEnd"/>
-      <w:r>
-        <w:t xml:space="preserve"> The Y va</w:t>
-      </w:r>
-      <w:r>
-        <w:t>l</w:t>
-      </w:r>
-      <w:r>
-        <w:t>ue can be either yes / No</w:t>
-      </w:r>
-    </w:p>
-    <w:p>
-      <w:proofErr w:type="spellStart"/>
-      <w:r>
-        <w:t>LogisticRegression</w:t>
-      </w:r>
-      <w:proofErr w:type="spellEnd"/>
-      <w:r>
-        <w:t xml:space="preserve">: </w:t>
-      </w:r>
-    </w:p>
-    <w:p>
+        <w:t>Since it is a classification problem, I would go for algorithms like LogisticRegression / DesitionTree / RandomForest / Naive Bayes / SVM</w:t>
+      </w:r>
+    </w:p>
+    <w:p>
+      <w:r>
+        <w:tab/>
+        <w:t>Reason for classification algorithms : The Y vaue can be either yes / No</w:t>
+      </w:r>
+    </w:p>
+    <w:p>
+      <w:r>
+        <w:tab/>
+      </w:r>
+    </w:p>
+    <w:p>
+      <w:r>
+        <w:tab/>
+        <w:t xml:space="preserve">LogisticRegression: </w:t>
+      </w:r>
+    </w:p>
+    <w:p>
+      <w:r>
+        <w:tab/>
+      </w:r>
       <w:r>
         <w:tab/>
         <w:t>LR is more sensitive to outliers</w:t>
       </w:r>
     </w:p>
     <w:p>
-      <w:proofErr w:type="spellStart"/>
-      <w:proofErr w:type="gramStart"/>
-      <w:r>
-        <w:t>DesitionTree</w:t>
-      </w:r>
-      <w:proofErr w:type="spellEnd"/>
-      <w:r>
-        <w:t xml:space="preserve"> :</w:t>
-      </w:r>
-      <w:proofErr w:type="gramEnd"/>
-      <w:r>
-        <w:t xml:space="preserve"> </w:t>
-      </w:r>
-    </w:p>
-    <w:p>
+      <w:r>
+        <w:tab/>
+      </w:r>
+      <w:r>
+        <w:tab/>
+      </w:r>
+    </w:p>
+    <w:p>
+      <w:r>
+        <w:tab/>
+        <w:t xml:space="preserve">DesitionTree : </w:t>
+      </w:r>
+    </w:p>
+    <w:p>
+      <w:r>
+        <w:tab/>
+      </w:r>
       <w:r>
         <w:tab/>
         <w:t>Decision trees implicitly perform variable screening or feature selection</w:t>
@@ -121,96 +69,129 @@
     <w:p>
       <w:r>
         <w:tab/>
+      </w:r>
+      <w:r>
+        <w:tab/>
         <w:t>Decision trees require relatively little effort from users for data preparation</w:t>
       </w:r>
     </w:p>
     <w:p>
       <w:r>
         <w:tab/>
+      </w:r>
+      <w:r>
+        <w:tab/>
         <w:t>Nonlinear relationships between parameters do not affect tree performance</w:t>
       </w:r>
     </w:p>
     <w:p>
       <w:r>
         <w:tab/>
+      </w:r>
+      <w:r>
+        <w:tab/>
         <w:t>Easy to interpret and explain to executives</w:t>
       </w:r>
     </w:p>
     <w:p>
       <w:r>
         <w:tab/>
+      </w:r>
+      <w:r>
+        <w:tab/>
         <w:t>Easy to interpret and make for straightforward visualizations.</w:t>
       </w:r>
     </w:p>
     <w:p>
       <w:r>
         <w:tab/>
+      </w:r>
+      <w:r>
+        <w:tab/>
+        <w:t>The internal workings are capable of being observed and thus make it possible to reproduce work.</w:t>
+      </w:r>
+    </w:p>
+    <w:p>
+      <w:r>
+        <w:tab/>
+      </w:r>
+      <w:r>
+        <w:tab/>
         <w:t>Can handle both numerical and categorical data.</w:t>
       </w:r>
     </w:p>
     <w:p>
       <w:r>
         <w:tab/>
+      </w:r>
+      <w:r>
+        <w:tab/>
         <w:t>Perform well on large datasets</w:t>
       </w:r>
     </w:p>
     <w:p>
       <w:r>
         <w:tab/>
+      </w:r>
+      <w:r>
+        <w:tab/>
         <w:t>Are extremely fast</w:t>
       </w:r>
     </w:p>
     <w:p>
-      <w:proofErr w:type="spellStart"/>
-      <w:r>
-        <w:t>RandomForest</w:t>
-      </w:r>
-      <w:proofErr w:type="spellEnd"/>
-      <w:r>
-        <w:t xml:space="preserve"> - </w:t>
-      </w:r>
-    </w:p>
-    <w:p>
-      <w:r>
-        <w:tab/>
-      </w:r>
-      <w:proofErr w:type="spellStart"/>
-      <w:r>
-        <w:t>Advantges</w:t>
-      </w:r>
-      <w:proofErr w:type="spellEnd"/>
-      <w:r>
-        <w:t>:</w:t>
-      </w:r>
-    </w:p>
-    <w:p>
-      <w:r>
-        <w:tab/>
-        <w:t xml:space="preserve">It </w:t>
-      </w:r>
-      <w:proofErr w:type="spellStart"/>
-      <w:r>
-        <w:t>doesnt</w:t>
-      </w:r>
-      <w:proofErr w:type="spellEnd"/>
-      <w:r>
-        <w:t xml:space="preserve"> overfit</w:t>
-      </w:r>
-    </w:p>
-    <w:p>
-      <w:r>
-        <w:tab/>
-      </w:r>
-      <w:proofErr w:type="gramStart"/>
-      <w:r>
-        <w:t>One way</w:t>
-      </w:r>
-      <w:proofErr w:type="gramEnd"/>
-      <w:r>
-        <w:t xml:space="preserve"> Random Forests reduce variance is by training on different samples of the data</w:t>
-      </w:r>
-    </w:p>
-    <w:p>
+      <w:r>
+        <w:tab/>
+      </w:r>
+      <w:r>
+        <w:tab/>
+      </w:r>
+    </w:p>
+    <w:p>
+      <w:r>
+        <w:tab/>
+        <w:t xml:space="preserve">RandomForest - </w:t>
+      </w:r>
+    </w:p>
+    <w:p>
+      <w:r>
+        <w:tab/>
+      </w:r>
+      <w:r>
+        <w:tab/>
+        <w:t>Advantges:</w:t>
+      </w:r>
+    </w:p>
+    <w:p>
+      <w:r>
+        <w:tab/>
+      </w:r>
+      <w:r>
+        <w:tab/>
+      </w:r>
+      <w:r>
+        <w:tab/>
+        <w:t>It doesnt overfit</w:t>
+      </w:r>
+    </w:p>
+    <w:p>
+      <w:r>
+        <w:tab/>
+      </w:r>
+      <w:r>
+        <w:tab/>
+      </w:r>
+      <w:r>
+        <w:tab/>
+        <w:t>One way Random Forests reduce variance is by training on different samples of the data</w:t>
+      </w:r>
+    </w:p>
+    <w:p>
+      <w:r>
+        <w:tab/>
+      </w:r>
+      <w:r>
+        <w:tab/>
+      </w:r>
       <w:r>
         <w:tab/>
         <w:t>Random Forests require almost no input preparation.</w:t>
@@ -219,60 +200,82 @@
     <w:p>
       <w:r>
         <w:tab/>
+      </w:r>
+      <w:r>
+        <w:tab/>
+      </w:r>
+      <w:r>
+        <w:tab/>
         <w:t>Random Forests perform implicit feature selection</w:t>
       </w:r>
     </w:p>
     <w:p>
       <w:r>
         <w:tab/>
+      </w:r>
+      <w:r>
+        <w:tab/>
+      </w:r>
+      <w:r>
+        <w:tab/>
         <w:t>Random Forests are very quick to train</w:t>
       </w:r>
     </w:p>
     <w:p>
       <w:r>
         <w:tab/>
-        <w:t xml:space="preserve">Random Forests are </w:t>
-      </w:r>
-      <w:proofErr w:type="gramStart"/>
-      <w:r>
-        <w:t>pretty tough</w:t>
-      </w:r>
-      <w:proofErr w:type="gramEnd"/>
-      <w:r>
-        <w:t xml:space="preserve"> to beat.</w:t>
-      </w:r>
-    </w:p>
-    <w:p>
-      <w:r>
-        <w:tab/>
-        <w:t xml:space="preserve">It’s </w:t>
-      </w:r>
-      <w:proofErr w:type="gramStart"/>
-      <w:r>
-        <w:t>really hard</w:t>
-      </w:r>
-      <w:proofErr w:type="gramEnd"/>
-      <w:r>
-        <w:t xml:space="preserve"> to build a bad Random Forest</w:t>
-      </w:r>
-    </w:p>
-    <w:p>
-      <w:pPr>
-        <w:ind w:firstLine="720"/>
-      </w:pPr>
-      <w:r>
+      </w:r>
+      <w:r>
+        <w:tab/>
+      </w:r>
+      <w:r>
+        <w:tab/>
+        <w:t>Random Forests are pretty tough to beat.</w:t>
+      </w:r>
+    </w:p>
+    <w:p>
+      <w:r>
+        <w:tab/>
+      </w:r>
+      <w:r>
+        <w:tab/>
+      </w:r>
+      <w:r>
+        <w:tab/>
+        <w:t>It’s really hard to build a bad Random Forest</w:t>
+      </w:r>
+    </w:p>
+    <w:p>
+      <w:r>
+        <w:lastRenderedPageBreak/>
+        <w:tab/>
+      </w:r>
+      <w:r>
+        <w:tab/>
         <w:t>Drawbacks:</w:t>
       </w:r>
     </w:p>
     <w:p>
       <w:r>
         <w:tab/>
+      </w:r>
+      <w:r>
+        <w:tab/>
+      </w:r>
+      <w:r>
+        <w:tab/>
         <w:t>The main drawback of Random Forests is the model size. You could easily end up with a forest that takes hundreds of megabytes of memory and is slow to evaluate.</w:t>
       </w:r>
     </w:p>
     <w:p>
       <w:r>
         <w:tab/>
+      </w:r>
+      <w:r>
+        <w:tab/>
+      </w:r>
+      <w:r>
+        <w:tab/>
         <w:t>Another point that some might find a concern is that random forest models are black boxes that are very hard to interpret.</w:t>
       </w:r>
     </w:p>
@@ -284,361 +287,176 @@
     </w:p>
     <w:p>
       <w:r>
+        <w:tab/>
+      </w:r>
+      <w:r>
+        <w:tab/>
+        <w:t>It requires less model training time</w:t>
+      </w:r>
+    </w:p>
+    <w:p>
+      <w:r>
+        <w:tab/>
+      </w:r>
+      <w:r>
+        <w:tab/>
+        <w:t>Naive Bayes classifier will converge quicker than discriminative models like logistic regression(so less training data)</w:t>
+      </w:r>
+    </w:p>
+    <w:p>
+      <w:r>
+        <w:tab/>
+      </w:r>
+      <w:r>
+        <w:tab/>
+        <w:t>Naive Bayes is that it’s a good algorithm for working with text classification</w:t>
+      </w:r>
+    </w:p>
+    <w:p>
+      <w:r>
+        <w:tab/>
+      </w:r>
+      <w:r>
+        <w:tab/>
+      </w:r>
+    </w:p>
+    <w:p>
+      <w:r>
+        <w:tab/>
+        <w:t>SVM</w:t>
+      </w:r>
+    </w:p>
+    <w:p>
+      <w:r>
+        <w:tab/>
+      </w:r>
+      <w:r>
+        <w:tab/>
+        <w:t>SVMs can efficiently perform a non-linear classification using what is called the kernel trick, implicitly mapping their inputs into high-dimensional feature spaces</w:t>
+      </w:r>
+    </w:p>
+    <w:p>
+      <w:r>
+        <w:tab/>
+      </w:r>
+      <w:r>
+        <w:tab/>
+      </w:r>
+    </w:p>
+    <w:p>
+      <w:r>
+        <w:tab/>
+      </w:r>
+    </w:p>
+    <w:p>
+      <w:r>
+        <w:t>Problem #2</w:t>
+      </w:r>
+      <w:r>
+        <w:tab/>
+        <w:t xml:space="preserve">Identify  the model for Intercompany Matching </w:t>
+      </w:r>
+    </w:p>
+    <w:p>
+      <w:r>
+        <w:tab/>
+      </w:r>
+      <w:r>
+        <w:tab/>
+        <w:t>Issue : Classsify if the trasaction needs booking or not</w:t>
+      </w:r>
+    </w:p>
+    <w:p>
+      <w:r>
+        <w:tab/>
+      </w:r>
+      <w:r>
+        <w:tab/>
+        <w:t>Model : Classification algorithm - LogisticRegression</w:t>
+      </w:r>
+    </w:p>
+    <w:p>
+      <w:r>
+        <w:tab/>
+      </w:r>
+      <w:r>
+        <w:tab/>
+        <w:t>Why : Need to review with Jothi to see if it is possible</w:t>
+      </w:r>
+    </w:p>
+    <w:p/>
+    <w:p>
+      <w:r>
+        <w:t>Problem #3</w:t>
+      </w:r>
+      <w:r>
+        <w:tab/>
+        <w:t>Identify  the model for Intercompany Booking</w:t>
+      </w:r>
+    </w:p>
+    <w:p>
+      <w:r>
+        <w:tab/>
+      </w:r>
+      <w:r>
+        <w:tab/>
+        <w:t>Per my knowledge, Booking cant be done using hte models</w:t>
+      </w:r>
+    </w:p>
+    <w:p/>
+    <w:p>
+      <w:r>
+        <w:t>Problem #4</w:t>
+      </w:r>
+      <w:r>
+        <w:tab/>
+        <w:t>Identify  the model for Intercompany Elimination</w:t>
+      </w:r>
+    </w:p>
+    <w:p>
+      <w:r>
+        <w:tab/>
+      </w:r>
+      <w:r>
+        <w:tab/>
+        <w:t>Issue : Identify transactions to eliminate intercompany transactions</w:t>
+      </w:r>
+    </w:p>
+    <w:p>
+      <w:r>
+        <w:tab/>
+      </w:r>
+      <w:r>
+        <w:tab/>
+        <w:t>Model : Same as prob #1 - Classification algorithm - LogisticRegression</w:t>
+      </w:r>
+    </w:p>
+    <w:p>
+      <w:r>
+        <w:tab/>
+      </w:r>
+      <w:r>
+        <w:tab/>
+        <w:t>Why : Intercompany trasactions need to be identified for elimination. Some what we need to identify is if it is a intercompany transaction or not. So LogisticRegression will work better</w:t>
+      </w:r>
+    </w:p>
+    <w:p/>
+    <w:p>
+      <w:r>
         <w:lastRenderedPageBreak/>
-        <w:tab/>
-        <w:t>It requires less model training time</w:t>
-      </w:r>
-    </w:p>
-    <w:p>
-      <w:r>
-        <w:tab/>
-        <w:t xml:space="preserve">Naive Bayes classifier will converge quicker than discriminative models like logistic </w:t>
-      </w:r>
-      <w:proofErr w:type="gramStart"/>
-      <w:r>
-        <w:t>regression(</w:t>
-      </w:r>
-      <w:proofErr w:type="gramEnd"/>
-      <w:r>
-        <w:t>so less training data)</w:t>
-      </w:r>
-    </w:p>
-    <w:p>
-      <w:r>
-        <w:tab/>
-        <w:t>Naive Bayes is that it’s a good algorithm for working with text classification</w:t>
-      </w:r>
-    </w:p>
-    <w:p>
-      <w:r>
-        <w:tab/>
-      </w:r>
-      <w:r>
-        <w:tab/>
-      </w:r>
-    </w:p>
-    <w:p>
-      <w:r>
-        <w:tab/>
-        <w:t>SVM</w:t>
-      </w:r>
-    </w:p>
-    <w:p>
-      <w:r>
-        <w:tab/>
-      </w:r>
-      <w:r>
-        <w:tab/>
-        <w:t>SVMs can efficiently perform a non-linear classification using what is called the kernel trick, implicitly mapping their inputs into high-dimensional feature spaces</w:t>
-      </w:r>
-    </w:p>
-    <w:p>
-      <w:r>
-        <w:tab/>
-      </w:r>
-      <w:r>
-        <w:tab/>
-      </w:r>
-    </w:p>
-    <w:p>
-      <w:pPr>
-        <w:rPr>
-          <w:b/>
-          <w:u w:val="single"/>
-        </w:rPr>
-      </w:pPr>
-      <w:r>
-        <w:rPr>
-          <w:b/>
-          <w:u w:val="single"/>
-        </w:rPr>
-        <w:t>Problem #2</w:t>
-      </w:r>
-      <w:r>
-        <w:rPr>
-          <w:b/>
-          <w:u w:val="single"/>
-        </w:rPr>
-        <w:tab/>
-      </w:r>
-      <w:proofErr w:type="gramStart"/>
-      <w:r>
-        <w:rPr>
-          <w:b/>
-          <w:u w:val="single"/>
-        </w:rPr>
-        <w:t>Identify  the</w:t>
-      </w:r>
-      <w:proofErr w:type="gramEnd"/>
-      <w:r>
-        <w:rPr>
-          <w:b/>
-          <w:u w:val="single"/>
-        </w:rPr>
-        <w:t xml:space="preserve"> model for Intercompany Matching </w:t>
-      </w:r>
-    </w:p>
-    <w:p>
-      <w:r>
-        <w:tab/>
-      </w:r>
-      <w:proofErr w:type="gramStart"/>
-      <w:r>
-        <w:t>Issue :</w:t>
-      </w:r>
-      <w:proofErr w:type="gramEnd"/>
-      <w:r>
-        <w:t xml:space="preserve"> </w:t>
-      </w:r>
-      <w:proofErr w:type="spellStart"/>
-      <w:r>
-        <w:t>Classsify</w:t>
-      </w:r>
-      <w:proofErr w:type="spellEnd"/>
-      <w:r>
-        <w:t xml:space="preserve"> if the </w:t>
-      </w:r>
-      <w:proofErr w:type="spellStart"/>
-      <w:r>
-        <w:t>trasaction</w:t>
-      </w:r>
-      <w:proofErr w:type="spellEnd"/>
-      <w:r>
-        <w:t xml:space="preserve"> needs booking or not</w:t>
-      </w:r>
-    </w:p>
-    <w:p>
-      <w:r>
-        <w:tab/>
-      </w:r>
-      <w:proofErr w:type="gramStart"/>
-      <w:r>
-        <w:t>Model :</w:t>
-      </w:r>
-      <w:proofErr w:type="gramEnd"/>
-      <w:r>
-        <w:t xml:space="preserve"> Classification algorithm - </w:t>
-      </w:r>
-      <w:proofErr w:type="spellStart"/>
-      <w:r>
-        <w:t>LogisticRegression</w:t>
-      </w:r>
-      <w:proofErr w:type="spellEnd"/>
-    </w:p>
-    <w:p>
-      <w:r>
-        <w:tab/>
-      </w:r>
-      <w:proofErr w:type="gramStart"/>
-      <w:r>
-        <w:t>Why :</w:t>
-      </w:r>
-      <w:proofErr w:type="gramEnd"/>
-      <w:r>
-        <w:t xml:space="preserve"> Need to review with Jothi to see if it is possible</w:t>
-      </w:r>
-    </w:p>
-    <w:p/>
-    <w:p>
-      <w:pPr>
-        <w:rPr>
-          <w:b/>
-          <w:u w:val="single"/>
-        </w:rPr>
-      </w:pPr>
-      <w:r>
-        <w:rPr>
-          <w:b/>
-          <w:u w:val="single"/>
-        </w:rPr>
-        <w:t>Problem #3</w:t>
-      </w:r>
-      <w:r>
-        <w:rPr>
-          <w:b/>
-          <w:u w:val="single"/>
-        </w:rPr>
-        <w:tab/>
-      </w:r>
-      <w:proofErr w:type="gramStart"/>
-      <w:r>
-        <w:rPr>
-          <w:b/>
-          <w:u w:val="single"/>
-        </w:rPr>
-        <w:t>Identify  the</w:t>
-      </w:r>
-      <w:proofErr w:type="gramEnd"/>
-      <w:r>
-        <w:rPr>
-          <w:b/>
-          <w:u w:val="single"/>
-        </w:rPr>
-        <w:t xml:space="preserve"> model for Intercompany Booking</w:t>
-      </w:r>
-    </w:p>
-    <w:p>
-      <w:r>
-        <w:tab/>
-        <w:t>TODO</w:t>
-      </w:r>
-    </w:p>
-    <w:p/>
-    <w:p>
-      <w:pPr>
-        <w:rPr>
-          <w:b/>
-          <w:u w:val="single"/>
-        </w:rPr>
-      </w:pPr>
-      <w:r>
-        <w:rPr>
-          <w:b/>
-          <w:u w:val="single"/>
-        </w:rPr>
-        <w:t>Problem #4</w:t>
-      </w:r>
-      <w:r>
-        <w:rPr>
-          <w:b/>
-          <w:u w:val="single"/>
-        </w:rPr>
-        <w:tab/>
-      </w:r>
-      <w:proofErr w:type="gramStart"/>
-      <w:r>
-        <w:rPr>
-          <w:b/>
-          <w:u w:val="single"/>
-        </w:rPr>
-        <w:t>Identify  the</w:t>
-      </w:r>
-      <w:proofErr w:type="gramEnd"/>
-      <w:r>
-        <w:rPr>
-          <w:b/>
-          <w:u w:val="single"/>
-        </w:rPr>
-        <w:t xml:space="preserve"> model for Intercompany Elimination</w:t>
-      </w:r>
-    </w:p>
-    <w:p>
-      <w:r>
-        <w:tab/>
-      </w:r>
-      <w:proofErr w:type="gramStart"/>
-      <w:r>
-        <w:t>Issue :</w:t>
-      </w:r>
-      <w:proofErr w:type="gramEnd"/>
-      <w:r>
-        <w:t xml:space="preserve"> Identify transactions to eliminate intercompany transactions</w:t>
-      </w:r>
-    </w:p>
-    <w:p>
-      <w:r>
-        <w:tab/>
-      </w:r>
-      <w:proofErr w:type="gramStart"/>
-      <w:r>
-        <w:t>Model :</w:t>
-      </w:r>
-      <w:proofErr w:type="gramEnd"/>
-      <w:r>
-        <w:t xml:space="preserve"> Same as prob #1 - Classification algorithm - </w:t>
-      </w:r>
-      <w:proofErr w:type="spellStart"/>
-      <w:r>
-        <w:t>LogisticRegression</w:t>
-      </w:r>
-      <w:proofErr w:type="spellEnd"/>
-    </w:p>
-    <w:p>
-      <w:r>
-        <w:tab/>
-      </w:r>
-      <w:proofErr w:type="gramStart"/>
-      <w:r>
-        <w:t>Why :</w:t>
-      </w:r>
-      <w:proofErr w:type="gramEnd"/>
-      <w:r>
-        <w:t xml:space="preserve"> Intercompany </w:t>
-      </w:r>
-      <w:proofErr w:type="spellStart"/>
-      <w:r>
-        <w:t>trasactions</w:t>
-      </w:r>
-      <w:proofErr w:type="spellEnd"/>
-      <w:r>
-        <w:t xml:space="preserve"> need to be identified for elimination. </w:t>
-      </w:r>
-      <w:proofErr w:type="spellStart"/>
-      <w:r>
-        <w:t>Som</w:t>
-      </w:r>
-      <w:proofErr w:type="spellEnd"/>
-      <w:r>
-        <w:t xml:space="preserve"> what we need to identify is if it is </w:t>
-      </w:r>
-      <w:proofErr w:type="gramStart"/>
-      <w:r>
-        <w:t>a</w:t>
-      </w:r>
-      <w:proofErr w:type="gramEnd"/>
-      <w:r>
-        <w:t xml:space="preserve"> intercompany transaction or not. So </w:t>
-      </w:r>
-      <w:proofErr w:type="spellStart"/>
-      <w:r>
-        <w:t>LogisticRegression</w:t>
-      </w:r>
-      <w:proofErr w:type="spellEnd"/>
-      <w:r>
-        <w:t xml:space="preserve"> will work better</w:t>
-      </w:r>
-    </w:p>
-    <w:p/>
-    <w:p>
-      <w:pPr>
-        <w:rPr>
-          <w:b/>
-          <w:u w:val="single"/>
-        </w:rPr>
-      </w:pPr>
-      <w:r>
-        <w:rPr>
-          <w:b/>
-          <w:u w:val="single"/>
-        </w:rPr>
-        <w:t>Problem #</w:t>
-      </w:r>
-      <w:proofErr w:type="gramStart"/>
-      <w:r>
-        <w:rPr>
-          <w:b/>
-          <w:u w:val="single"/>
-        </w:rPr>
-        <w:t>5  Create</w:t>
-      </w:r>
-      <w:proofErr w:type="gramEnd"/>
-      <w:r>
-        <w:rPr>
-          <w:b/>
-          <w:u w:val="single"/>
-        </w:rPr>
-        <w:t xml:space="preserve"> a consolidated financial Report</w:t>
-      </w:r>
-    </w:p>
-    <w:p>
-      <w:r>
-        <w:tab/>
+        <w:t>Problem #5  Create a consolidated financial Report</w:t>
+      </w:r>
+    </w:p>
+    <w:p>
+      <w:r>
+        <w:tab/>
+      </w:r>
+      <w:r>
+        <w:tab/>
+        <w:t>Per my knowledge, consolidated financial Report cant be done using hte models</w:t>
       </w:r>
       <w:bookmarkStart w:id="0" w:name="_GoBack"/>
       <w:bookmarkEnd w:id="0"/>
-      <w:r>
-        <w:t>TODO</w:t>
-      </w:r>
     </w:p>
     <w:sectPr>
       <w:pgSz w:w="12240" w:h="15840"/>

</xml_diff>

<commit_message>
Initial check in for INTCO transaction
</commit_message>
<xml_diff>
--- a/Documents/Model Selection.docx
+++ b/Documents/Model Selection.docx
@@ -14,24 +14,71 @@
     <w:p>
       <w:r>
         <w:tab/>
-        <w:t>Since it is a classification problem, I would go for algorithms like LogisticRegression / DesitionTree / RandomForest / Naive Bayes / SVM</w:t>
-      </w:r>
-    </w:p>
-    <w:p>
-      <w:r>
-        <w:tab/>
-        <w:t>Reason for classification algorithms : The Y vaue can be either yes / No</w:t>
-      </w:r>
-    </w:p>
-    <w:p>
-      <w:r>
-        <w:tab/>
-      </w:r>
-    </w:p>
-    <w:p>
-      <w:r>
-        <w:tab/>
-        <w:t xml:space="preserve">LogisticRegression: </w:t>
+        <w:t xml:space="preserve">Since it is a classification problem, I would go for algorithms like </w:t>
+      </w:r>
+      <w:proofErr w:type="spellStart"/>
+      <w:r>
+        <w:t>LogisticRegression</w:t>
+      </w:r>
+      <w:proofErr w:type="spellEnd"/>
+      <w:r>
+        <w:t xml:space="preserve"> / </w:t>
+      </w:r>
+      <w:proofErr w:type="spellStart"/>
+      <w:r>
+        <w:t>DesitionTree</w:t>
+      </w:r>
+      <w:proofErr w:type="spellEnd"/>
+      <w:r>
+        <w:t xml:space="preserve"> / </w:t>
+      </w:r>
+      <w:proofErr w:type="spellStart"/>
+      <w:r>
+        <w:t>RandomForest</w:t>
+      </w:r>
+      <w:proofErr w:type="spellEnd"/>
+      <w:r>
+        <w:t xml:space="preserve"> / Naive Bayes / SVM</w:t>
+      </w:r>
+    </w:p>
+    <w:p>
+      <w:r>
+        <w:tab/>
+        <w:t xml:space="preserve">Reason for classification </w:t>
+      </w:r>
+      <w:proofErr w:type="gramStart"/>
+      <w:r>
+        <w:t>algorithms :</w:t>
+      </w:r>
+      <w:proofErr w:type="gramEnd"/>
+      <w:r>
+        <w:t xml:space="preserve"> The Y </w:t>
+      </w:r>
+      <w:proofErr w:type="spellStart"/>
+      <w:r>
+        <w:t>vaue</w:t>
+      </w:r>
+      <w:proofErr w:type="spellEnd"/>
+      <w:r>
+        <w:t xml:space="preserve"> can be either yes / No</w:t>
+      </w:r>
+    </w:p>
+    <w:p>
+      <w:r>
+        <w:tab/>
+      </w:r>
+    </w:p>
+    <w:p>
+      <w:r>
+        <w:tab/>
+      </w:r>
+      <w:proofErr w:type="spellStart"/>
+      <w:r>
+        <w:t>LogisticRegression</w:t>
+      </w:r>
+      <w:proofErr w:type="spellEnd"/>
+      <w:r>
+        <w:t xml:space="preserve">: </w:t>
       </w:r>
     </w:p>
     <w:p>
@@ -54,7 +101,19 @@
     <w:p>
       <w:r>
         <w:tab/>
-        <w:t xml:space="preserve">DesitionTree : </w:t>
+      </w:r>
+      <w:proofErr w:type="spellStart"/>
+      <w:proofErr w:type="gramStart"/>
+      <w:r>
+        <w:t>DesitionTree</w:t>
+      </w:r>
+      <w:proofErr w:type="spellEnd"/>
+      <w:r>
+        <w:t xml:space="preserve"> :</w:t>
+      </w:r>
+      <w:proofErr w:type="gramEnd"/>
+      <w:r>
+        <w:t xml:space="preserve"> </w:t>
       </w:r>
     </w:p>
     <w:p>
@@ -149,40 +208,69 @@
     <w:p>
       <w:r>
         <w:tab/>
-        <w:t xml:space="preserve">RandomForest - </w:t>
-      </w:r>
-    </w:p>
-    <w:p>
-      <w:r>
-        <w:tab/>
-      </w:r>
-      <w:r>
-        <w:tab/>
-        <w:t>Advantges:</w:t>
-      </w:r>
-    </w:p>
-    <w:p>
-      <w:r>
-        <w:tab/>
-      </w:r>
-      <w:r>
-        <w:tab/>
-      </w:r>
-      <w:r>
-        <w:tab/>
-        <w:t>It doesnt overfit</w:t>
-      </w:r>
-    </w:p>
-    <w:p>
-      <w:r>
-        <w:tab/>
-      </w:r>
-      <w:r>
-        <w:tab/>
-      </w:r>
-      <w:r>
-        <w:tab/>
-        <w:t>One way Random Forests reduce variance is by training on different samples of the data</w:t>
+      </w:r>
+      <w:proofErr w:type="spellStart"/>
+      <w:r>
+        <w:t>RandomForest</w:t>
+      </w:r>
+      <w:proofErr w:type="spellEnd"/>
+      <w:r>
+        <w:t xml:space="preserve"> - </w:t>
+      </w:r>
+    </w:p>
+    <w:p>
+      <w:r>
+        <w:tab/>
+      </w:r>
+      <w:r>
+        <w:tab/>
+      </w:r>
+      <w:proofErr w:type="spellStart"/>
+      <w:r>
+        <w:t>Advantges</w:t>
+      </w:r>
+      <w:proofErr w:type="spellEnd"/>
+      <w:r>
+        <w:t>:</w:t>
+      </w:r>
+    </w:p>
+    <w:p>
+      <w:r>
+        <w:tab/>
+      </w:r>
+      <w:r>
+        <w:tab/>
+      </w:r>
+      <w:r>
+        <w:tab/>
+        <w:t xml:space="preserve">It </w:t>
+      </w:r>
+      <w:proofErr w:type="spellStart"/>
+      <w:r>
+        <w:t>doesnt</w:t>
+      </w:r>
+      <w:proofErr w:type="spellEnd"/>
+      <w:r>
+        <w:t xml:space="preserve"> overfit</w:t>
+      </w:r>
+    </w:p>
+    <w:p>
+      <w:r>
+        <w:tab/>
+      </w:r>
+      <w:r>
+        <w:tab/>
+      </w:r>
+      <w:r>
+        <w:tab/>
+      </w:r>
+      <w:proofErr w:type="gramStart"/>
+      <w:r>
+        <w:t>One way</w:t>
+      </w:r>
+      <w:proofErr w:type="gramEnd"/>
+      <w:r>
+        <w:t xml:space="preserve"> Random Forests reduce variance is by training on different samples of the data</w:t>
       </w:r>
     </w:p>
     <w:p>
@@ -230,19 +318,35 @@
       </w:r>
       <w:r>
         <w:tab/>
-        <w:t>Random Forests are pretty tough to beat.</w:t>
-      </w:r>
-    </w:p>
-    <w:p>
-      <w:r>
-        <w:tab/>
-      </w:r>
-      <w:r>
-        <w:tab/>
-      </w:r>
-      <w:r>
-        <w:tab/>
-        <w:t>It’s really hard to build a bad Random Forest</w:t>
+        <w:t xml:space="preserve">Random Forests are </w:t>
+      </w:r>
+      <w:proofErr w:type="gramStart"/>
+      <w:r>
+        <w:t>pretty tough</w:t>
+      </w:r>
+      <w:proofErr w:type="gramEnd"/>
+      <w:r>
+        <w:t xml:space="preserve"> to beat.</w:t>
+      </w:r>
+    </w:p>
+    <w:p>
+      <w:r>
+        <w:tab/>
+      </w:r>
+      <w:r>
+        <w:tab/>
+      </w:r>
+      <w:r>
+        <w:tab/>
+        <w:t xml:space="preserve">It’s </w:t>
+      </w:r>
+      <w:proofErr w:type="gramStart"/>
+      <w:r>
+        <w:t>really hard</w:t>
+      </w:r>
+      <w:proofErr w:type="gramEnd"/>
+      <w:r>
+        <w:t xml:space="preserve"> to build a bad Random Forest</w:t>
       </w:r>
     </w:p>
     <w:p>
@@ -300,7 +404,15 @@
       </w:r>
       <w:r>
         <w:tab/>
-        <w:t>Naive Bayes classifier will converge quicker than discriminative models like logistic regression(so less training data)</w:t>
+        <w:t xml:space="preserve">Naive Bayes classifier will converge quicker than discriminative models like logistic </w:t>
+      </w:r>
+      <w:proofErr w:type="gramStart"/>
+      <w:r>
+        <w:t>regression(</w:t>
+      </w:r>
+      <w:proofErr w:type="gramEnd"/>
+      <w:r>
+        <w:t>so less training data)</w:t>
       </w:r>
     </w:p>
     <w:p>
@@ -337,126 +449,282 @@
     </w:p>
     <w:p>
       <w:r>
-        <w:tab/>
-      </w:r>
-      <w:r>
-        <w:tab/>
-      </w:r>
-    </w:p>
-    <w:p>
-      <w:r>
-        <w:tab/>
-      </w:r>
-    </w:p>
-    <w:p>
-      <w:r>
-        <w:t>Problem #2</w:t>
-      </w:r>
-      <w:r>
-        <w:tab/>
-        <w:t xml:space="preserve">Identify  the model for Intercompany Matching </w:t>
-      </w:r>
-    </w:p>
-    <w:p>
-      <w:r>
-        <w:tab/>
-      </w:r>
-      <w:r>
-        <w:tab/>
-        <w:t>Issue : Classsify if the trasaction needs booking or not</w:t>
-      </w:r>
-    </w:p>
-    <w:p>
-      <w:r>
-        <w:tab/>
-      </w:r>
-      <w:r>
-        <w:tab/>
-        <w:t>Model : Classification algorithm - LogisticRegression</w:t>
-      </w:r>
-    </w:p>
-    <w:p>
-      <w:r>
-        <w:tab/>
-      </w:r>
-      <w:r>
-        <w:tab/>
-        <w:t>Why : Need to review with Jothi to see if it is possible</w:t>
-      </w:r>
-    </w:p>
-    <w:p/>
-    <w:p>
-      <w:r>
-        <w:t>Problem #3</w:t>
-      </w:r>
-      <w:r>
-        <w:tab/>
-        <w:t>Identify  the model for Intercompany Booking</w:t>
-      </w:r>
-    </w:p>
-    <w:p>
-      <w:r>
-        <w:tab/>
-      </w:r>
-      <w:r>
-        <w:tab/>
-        <w:t>Per my knowledge, Booking cant be done using hte models</w:t>
-      </w:r>
-    </w:p>
-    <w:p/>
-    <w:p>
-      <w:r>
-        <w:t>Problem #4</w:t>
-      </w:r>
-      <w:r>
-        <w:tab/>
-        <w:t>Identify  the model for Intercompany Elimination</w:t>
-      </w:r>
-    </w:p>
-    <w:p>
-      <w:r>
-        <w:tab/>
-      </w:r>
-      <w:r>
-        <w:tab/>
-        <w:t>Issue : Identify transactions to eliminate intercompany transactions</w:t>
-      </w:r>
-    </w:p>
-    <w:p>
-      <w:r>
-        <w:tab/>
-      </w:r>
-      <w:r>
-        <w:tab/>
-        <w:t>Model : Same as prob #1 - Classification algorithm - LogisticRegression</w:t>
-      </w:r>
-    </w:p>
-    <w:p>
-      <w:r>
-        <w:tab/>
-      </w:r>
-      <w:r>
-        <w:tab/>
-        <w:t>Why : Intercompany trasactions need to be identified for elimination. Some what we need to identify is if it is a intercompany transaction or not. So LogisticRegression will work better</w:t>
-      </w:r>
-    </w:p>
-    <w:p/>
-    <w:p>
-      <w:r>
-        <w:lastRenderedPageBreak/>
-        <w:t>Problem #5  Create a consolidated financial Report</w:t>
-      </w:r>
-    </w:p>
-    <w:p>
-      <w:r>
-        <w:tab/>
-      </w:r>
-      <w:r>
-        <w:tab/>
-        <w:t>Per my knowledge, consolidated financial Report cant be done using hte models</w:t>
+        <w:t>Problem 2: completeness and accuracy of given INTCO transaction</w:t>
       </w:r>
       <w:bookmarkStart w:id="0" w:name="_GoBack"/>
       <w:bookmarkEnd w:id="0"/>
+    </w:p>
+    <w:p/>
+    <w:p>
+      <w:r>
+        <w:t>Problem #2</w:t>
+      </w:r>
+      <w:r>
+        <w:tab/>
+      </w:r>
+      <w:proofErr w:type="gramStart"/>
+      <w:r>
+        <w:t>Identify  the</w:t>
+      </w:r>
+      <w:proofErr w:type="gramEnd"/>
+      <w:r>
+        <w:t xml:space="preserve"> model for Intercompany Matching </w:t>
+      </w:r>
+    </w:p>
+    <w:p>
+      <w:r>
+        <w:tab/>
+      </w:r>
+      <w:r>
+        <w:tab/>
+      </w:r>
+      <w:proofErr w:type="gramStart"/>
+      <w:r>
+        <w:t>Issue :</w:t>
+      </w:r>
+      <w:proofErr w:type="gramEnd"/>
+      <w:r>
+        <w:t xml:space="preserve"> </w:t>
+      </w:r>
+      <w:proofErr w:type="spellStart"/>
+      <w:r>
+        <w:t>Classsify</w:t>
+      </w:r>
+      <w:proofErr w:type="spellEnd"/>
+      <w:r>
+        <w:t xml:space="preserve"> if the </w:t>
+      </w:r>
+      <w:proofErr w:type="spellStart"/>
+      <w:r>
+        <w:t>trasaction</w:t>
+      </w:r>
+      <w:proofErr w:type="spellEnd"/>
+      <w:r>
+        <w:t xml:space="preserve"> needs booking or not</w:t>
+      </w:r>
+    </w:p>
+    <w:p>
+      <w:r>
+        <w:tab/>
+      </w:r>
+      <w:r>
+        <w:tab/>
+      </w:r>
+      <w:proofErr w:type="gramStart"/>
+      <w:r>
+        <w:t>Model :</w:t>
+      </w:r>
+      <w:proofErr w:type="gramEnd"/>
+      <w:r>
+        <w:t xml:space="preserve"> Classification algorithm - </w:t>
+      </w:r>
+      <w:proofErr w:type="spellStart"/>
+      <w:r>
+        <w:t>LogisticRegression</w:t>
+      </w:r>
+      <w:proofErr w:type="spellEnd"/>
+    </w:p>
+    <w:p>
+      <w:r>
+        <w:tab/>
+      </w:r>
+      <w:r>
+        <w:tab/>
+      </w:r>
+      <w:proofErr w:type="gramStart"/>
+      <w:r>
+        <w:t>Why :</w:t>
+      </w:r>
+      <w:proofErr w:type="gramEnd"/>
+      <w:r>
+        <w:t xml:space="preserve"> Need to review with Jothi to see if it is possible</w:t>
+      </w:r>
+    </w:p>
+    <w:p/>
+    <w:p>
+      <w:r>
+        <w:t>Problem #3</w:t>
+      </w:r>
+      <w:r>
+        <w:tab/>
+      </w:r>
+      <w:proofErr w:type="gramStart"/>
+      <w:r>
+        <w:t>Identify  the</w:t>
+      </w:r>
+      <w:proofErr w:type="gramEnd"/>
+      <w:r>
+        <w:t xml:space="preserve"> model for Intercompany Booking</w:t>
+      </w:r>
+    </w:p>
+    <w:p>
+      <w:r>
+        <w:tab/>
+      </w:r>
+      <w:r>
+        <w:tab/>
+        <w:t xml:space="preserve">Per my knowledge, </w:t>
+      </w:r>
+      <w:proofErr w:type="gramStart"/>
+      <w:r>
+        <w:t>Booking</w:t>
+      </w:r>
+      <w:proofErr w:type="gramEnd"/>
+      <w:r>
+        <w:t xml:space="preserve"> </w:t>
+      </w:r>
+      <w:proofErr w:type="spellStart"/>
+      <w:r>
+        <w:t>cant</w:t>
+      </w:r>
+      <w:proofErr w:type="spellEnd"/>
+      <w:r>
+        <w:t xml:space="preserve"> be done using </w:t>
+      </w:r>
+      <w:proofErr w:type="spellStart"/>
+      <w:r>
+        <w:t>hte</w:t>
+      </w:r>
+      <w:proofErr w:type="spellEnd"/>
+      <w:r>
+        <w:t xml:space="preserve"> models</w:t>
+      </w:r>
+    </w:p>
+    <w:p/>
+    <w:p>
+      <w:r>
+        <w:t>Problem #4</w:t>
+      </w:r>
+      <w:r>
+        <w:tab/>
+      </w:r>
+      <w:proofErr w:type="gramStart"/>
+      <w:r>
+        <w:t>Identify  the</w:t>
+      </w:r>
+      <w:proofErr w:type="gramEnd"/>
+      <w:r>
+        <w:t xml:space="preserve"> model for Intercompany Elimination</w:t>
+      </w:r>
+    </w:p>
+    <w:p>
+      <w:r>
+        <w:tab/>
+      </w:r>
+      <w:r>
+        <w:tab/>
+      </w:r>
+      <w:proofErr w:type="gramStart"/>
+      <w:r>
+        <w:t>Issue :</w:t>
+      </w:r>
+      <w:proofErr w:type="gramEnd"/>
+      <w:r>
+        <w:t xml:space="preserve"> Identify transactions to eliminate intercompany transactions</w:t>
+      </w:r>
+    </w:p>
+    <w:p>
+      <w:r>
+        <w:tab/>
+      </w:r>
+      <w:r>
+        <w:tab/>
+      </w:r>
+      <w:proofErr w:type="gramStart"/>
+      <w:r>
+        <w:t>Model :</w:t>
+      </w:r>
+      <w:proofErr w:type="gramEnd"/>
+      <w:r>
+        <w:t xml:space="preserve"> Same as prob #1 - Classification algorithm - </w:t>
+      </w:r>
+      <w:proofErr w:type="spellStart"/>
+      <w:r>
+        <w:t>LogisticRegression</w:t>
+      </w:r>
+      <w:proofErr w:type="spellEnd"/>
+    </w:p>
+    <w:p>
+      <w:r>
+        <w:tab/>
+      </w:r>
+      <w:r>
+        <w:tab/>
+      </w:r>
+      <w:proofErr w:type="gramStart"/>
+      <w:r>
+        <w:t>Why :</w:t>
+      </w:r>
+      <w:proofErr w:type="gramEnd"/>
+      <w:r>
+        <w:t xml:space="preserve"> Intercompany </w:t>
+      </w:r>
+      <w:proofErr w:type="spellStart"/>
+      <w:r>
+        <w:t>trasactions</w:t>
+      </w:r>
+      <w:proofErr w:type="spellEnd"/>
+      <w:r>
+        <w:t xml:space="preserve"> need to be identified for elimination. Some what we need to identify is if it is </w:t>
+      </w:r>
+      <w:proofErr w:type="gramStart"/>
+      <w:r>
+        <w:t>a</w:t>
+      </w:r>
+      <w:proofErr w:type="gramEnd"/>
+      <w:r>
+        <w:t xml:space="preserve"> intercompany transaction or not. So </w:t>
+      </w:r>
+      <w:proofErr w:type="spellStart"/>
+      <w:r>
+        <w:t>LogisticRegression</w:t>
+      </w:r>
+      <w:proofErr w:type="spellEnd"/>
+      <w:r>
+        <w:t xml:space="preserve"> will work better</w:t>
+      </w:r>
+    </w:p>
+    <w:p/>
+    <w:p>
+      <w:r>
+        <w:lastRenderedPageBreak/>
+        <w:t>Problem #</w:t>
+      </w:r>
+      <w:proofErr w:type="gramStart"/>
+      <w:r>
+        <w:t>5  Create</w:t>
+      </w:r>
+      <w:proofErr w:type="gramEnd"/>
+      <w:r>
+        <w:t xml:space="preserve"> a consolidated financial Report</w:t>
+      </w:r>
+    </w:p>
+    <w:p>
+      <w:r>
+        <w:tab/>
+      </w:r>
+      <w:r>
+        <w:tab/>
+        <w:t xml:space="preserve">Per my knowledge, consolidated financial Report </w:t>
+      </w:r>
+      <w:proofErr w:type="spellStart"/>
+      <w:proofErr w:type="gramStart"/>
+      <w:r>
+        <w:t>cant</w:t>
+      </w:r>
+      <w:proofErr w:type="spellEnd"/>
+      <w:proofErr w:type="gramEnd"/>
+      <w:r>
+        <w:t xml:space="preserve"> be done using </w:t>
+      </w:r>
+      <w:proofErr w:type="spellStart"/>
+      <w:r>
+        <w:t>hte</w:t>
+      </w:r>
+      <w:proofErr w:type="spellEnd"/>
+      <w:r>
+        <w:t xml:space="preserve"> models</w:t>
+      </w:r>
     </w:p>
     <w:sectPr>
       <w:pgSz w:w="12240" w:h="15840"/>

</xml_diff>